<commit_message>
terms of reference updated
terms of reference updated in accord with new data obtained
</commit_message>
<xml_diff>
--- a/docs/about/hypernavi-tz.docx
+++ b/docs/about/hypernavi-tz.docx
@@ -1,6 +1,6 @@
 
 <file path=word/document.xml><?xml version="1.0" encoding="utf-8"?>
-<w:document xmlns:wpc="http://schemas.microsoft.com/office/word/2010/wordprocessingCanvas" xmlns:mo="http://schemas.microsoft.com/office/mac/office/2008/main" xmlns:mc="http://schemas.openxmlformats.org/markup-compatibility/2006" xmlns:mv="urn:schemas-microsoft-com:mac:vml" xmlns:o="urn:schemas-microsoft-com:office:office" xmlns:r="http://schemas.openxmlformats.org/officeDocument/2006/relationships" xmlns:m="http://schemas.openxmlformats.org/officeDocument/2006/math" xmlns:v="urn:schemas-microsoft-com:vml" xmlns:wp14="http://schemas.microsoft.com/office/word/2010/wordprocessingDrawing" xmlns:wp="http://schemas.openxmlformats.org/drawingml/2006/wordprocessingDrawing" xmlns:w10="urn:schemas-microsoft-com:office:word" xmlns:w="http://schemas.openxmlformats.org/wordprocessingml/2006/main" xmlns:w14="http://schemas.microsoft.com/office/word/2010/wordml" xmlns:wpg="http://schemas.microsoft.com/office/word/2010/wordprocessingGroup" xmlns:wpi="http://schemas.microsoft.com/office/word/2010/wordprocessingInk" xmlns:wne="http://schemas.microsoft.com/office/word/2006/wordml" xmlns:wps="http://schemas.microsoft.com/office/word/2010/wordprocessingShape" mc:Ignorable="w14 wp14">
+<w:document xmlns:wpc="http://schemas.microsoft.com/office/word/2010/wordprocessingCanvas" xmlns:mc="http://schemas.openxmlformats.org/markup-compatibility/2006" xmlns:o="urn:schemas-microsoft-com:office:office" xmlns:r="http://schemas.openxmlformats.org/officeDocument/2006/relationships" xmlns:m="http://schemas.openxmlformats.org/officeDocument/2006/math" xmlns:v="urn:schemas-microsoft-com:vml" xmlns:wp14="http://schemas.microsoft.com/office/word/2010/wordprocessingDrawing" xmlns:wp="http://schemas.openxmlformats.org/drawingml/2006/wordprocessingDrawing" xmlns:w10="urn:schemas-microsoft-com:office:word" xmlns:w="http://schemas.openxmlformats.org/wordprocessingml/2006/main" xmlns:w14="http://schemas.microsoft.com/office/word/2010/wordml" xmlns:wpg="http://schemas.microsoft.com/office/word/2010/wordprocessingGroup" xmlns:wpi="http://schemas.microsoft.com/office/word/2010/wordprocessingInk" xmlns:wne="http://schemas.microsoft.com/office/word/2006/wordml" xmlns:wps="http://schemas.microsoft.com/office/word/2010/wordprocessingShape" mc:Ignorable="w14 wp14">
   <w:body>
     <w:p>
       <w:pPr>
@@ -254,7 +254,58 @@
           <w:szCs w:val="24"/>
         </w:rPr>
         <w:br/>
-        <w:t>Должен быть разработан комплекс вспомогательных программ, который будет осуществлять поиск карт гипермаркетов (в формате картинок) в интернете и последующую их обработку с привязкой к конкретным объектам, а также их необходимую графическую обработку.</w:t>
+        <w:t>Должен быть разработан компле</w:t>
+      </w:r>
+      <w:proofErr w:type="gramStart"/>
+      <w:r>
+        <w:rPr>
+          <w:sz w:val="24"/>
+          <w:szCs w:val="24"/>
+        </w:rPr>
+        <w:t>кс всп</w:t>
+      </w:r>
+      <w:proofErr w:type="gramEnd"/>
+      <w:r>
+        <w:rPr>
+          <w:sz w:val="24"/>
+          <w:szCs w:val="24"/>
+        </w:rPr>
+        <w:t>омогательных программ, который будет осуществлять поиск</w:t>
+      </w:r>
+      <w:r>
+        <w:rPr>
+          <w:sz w:val="24"/>
+          <w:szCs w:val="24"/>
+        </w:rPr>
+        <w:t xml:space="preserve"> </w:t>
+      </w:r>
+      <w:r>
+        <w:rPr>
+          <w:sz w:val="24"/>
+          <w:szCs w:val="24"/>
+        </w:rPr>
+        <w:t>информации о гипермаркетах</w:t>
+      </w:r>
+      <w:r>
+        <w:rPr>
+          <w:sz w:val="24"/>
+          <w:szCs w:val="24"/>
+        </w:rPr>
+        <w:t xml:space="preserve"> </w:t>
+      </w:r>
+      <w:r>
+        <w:rPr>
+          <w:sz w:val="24"/>
+          <w:szCs w:val="24"/>
+        </w:rPr>
+        <w:t xml:space="preserve">(название, координаты, адрес, карты </w:t>
+      </w:r>
+      <w:r>
+        <w:rPr>
+          <w:sz w:val="24"/>
+          <w:szCs w:val="24"/>
+        </w:rPr>
+        <w:t>в формате картинок) в интернете и последующую их обработку с привязкой к конкретным объектам, а также их необходимую графическую обработку.</w:t>
       </w:r>
       <w:r>
         <w:rPr>
@@ -276,7 +327,21 @@
           <w:sz w:val="24"/>
           <w:szCs w:val="24"/>
         </w:rPr>
-        <w:t xml:space="preserve"> разработанного приложения через магазин «</w:t>
+        <w:t xml:space="preserve"> разработанного приложения</w:t>
+      </w:r>
+      <w:r>
+        <w:rPr>
+          <w:sz w:val="24"/>
+          <w:szCs w:val="24"/>
+        </w:rPr>
+        <w:t>-клиента</w:t>
+      </w:r>
+      <w:r>
+        <w:rPr>
+          <w:sz w:val="24"/>
+          <w:szCs w:val="24"/>
+        </w:rPr>
+        <w:t xml:space="preserve"> через магазин «</w:t>
       </w:r>
       <w:r>
         <w:rPr>
@@ -396,6 +461,85 @@
         </w:rPr>
         <w:t>а возможность голосового набора запроса.</w:t>
       </w:r>
+      <w:r>
+        <w:rPr>
+          <w:sz w:val="24"/>
+          <w:szCs w:val="24"/>
+        </w:rPr>
+        <w:br/>
+        <w:t>Для больших торговых комплексов, содержащих внутри себя несколько гипермаркетов, должен быть разработан вложенный доступ (схема торгового центра -</w:t>
+      </w:r>
+      <w:r>
+        <w:rPr>
+          <w:sz w:val="24"/>
+          <w:szCs w:val="24"/>
+        </w:rPr>
+        <w:t xml:space="preserve">&gt; </w:t>
+      </w:r>
+      <w:r>
+        <w:rPr>
+          <w:sz w:val="24"/>
+          <w:szCs w:val="24"/>
+        </w:rPr>
+        <w:t>схема гипермаркета).</w:t>
+      </w:r>
+      <w:r>
+        <w:rPr>
+          <w:sz w:val="24"/>
+          <w:szCs w:val="24"/>
+        </w:rPr>
+        <w:br/>
+        <w:t>Карта должна ориентироваться согласно ориентации пользователя.</w:t>
+      </w:r>
+      <w:r>
+        <w:rPr>
+          <w:sz w:val="24"/>
+          <w:szCs w:val="24"/>
+        </w:rPr>
+        <w:br/>
+      </w:r>
+      <w:r>
+        <w:rPr>
+          <w:sz w:val="24"/>
+          <w:szCs w:val="24"/>
+        </w:rPr>
+        <w:lastRenderedPageBreak/>
+        <w:t xml:space="preserve">Карта должна иметь возможность скроллинга, </w:t>
+      </w:r>
+      <w:proofErr w:type="spellStart"/>
+      <w:r>
+        <w:rPr>
+          <w:sz w:val="24"/>
+          <w:szCs w:val="24"/>
+        </w:rPr>
+        <w:t>зуминга</w:t>
+      </w:r>
+      <w:proofErr w:type="spellEnd"/>
+      <w:r>
+        <w:rPr>
+          <w:sz w:val="24"/>
+          <w:szCs w:val="24"/>
+        </w:rPr>
+        <w:t xml:space="preserve"> и вращения путем стандартных жестов </w:t>
+      </w:r>
+      <w:proofErr w:type="spellStart"/>
+      <w:r>
+        <w:rPr>
+          <w:sz w:val="24"/>
+          <w:szCs w:val="24"/>
+        </w:rPr>
+        <w:t>тачскрина</w:t>
+      </w:r>
+      <w:proofErr w:type="spellEnd"/>
+      <w:r>
+        <w:rPr>
+          <w:sz w:val="24"/>
+          <w:szCs w:val="24"/>
+        </w:rPr>
+        <w:t xml:space="preserve">. </w:t>
+      </w:r>
+      <w:bookmarkStart w:id="0" w:name="_GoBack"/>
+      <w:bookmarkEnd w:id="0"/>
     </w:p>
     <w:p>
       <w:pPr>
@@ -444,7 +588,6 @@
           <w:sz w:val="24"/>
           <w:szCs w:val="24"/>
         </w:rPr>
-        <w:lastRenderedPageBreak/>
         <w:t xml:space="preserve">Сервер: </w:t>
       </w:r>
       <w:r>
@@ -551,8 +694,6 @@
         </w:rPr>
         <w:t>тельную обработку).</w:t>
       </w:r>
-      <w:bookmarkStart w:id="0" w:name="_GoBack"/>
-      <w:bookmarkEnd w:id="0"/>
     </w:p>
     <w:p>
       <w:pPr>
@@ -654,7 +795,7 @@
 </file>
 
 <file path=word/numbering.xml><?xml version="1.0" encoding="utf-8"?>
-<w:numbering xmlns:wpc="http://schemas.microsoft.com/office/word/2010/wordprocessingCanvas" xmlns:mo="http://schemas.microsoft.com/office/mac/office/2008/main" xmlns:mc="http://schemas.openxmlformats.org/markup-compatibility/2006" xmlns:mv="urn:schemas-microsoft-com:mac:vml" xmlns:o="urn:schemas-microsoft-com:office:office" xmlns:r="http://schemas.openxmlformats.org/officeDocument/2006/relationships" xmlns:m="http://schemas.openxmlformats.org/officeDocument/2006/math" xmlns:v="urn:schemas-microsoft-com:vml" xmlns:wp14="http://schemas.microsoft.com/office/word/2010/wordprocessingDrawing" xmlns:wp="http://schemas.openxmlformats.org/drawingml/2006/wordprocessingDrawing" xmlns:w10="urn:schemas-microsoft-com:office:word" xmlns:w="http://schemas.openxmlformats.org/wordprocessingml/2006/main" xmlns:w14="http://schemas.microsoft.com/office/word/2010/wordml" xmlns:wpg="http://schemas.microsoft.com/office/word/2010/wordprocessingGroup" xmlns:wpi="http://schemas.microsoft.com/office/word/2010/wordprocessingInk" xmlns:wne="http://schemas.microsoft.com/office/word/2006/wordml" xmlns:wps="http://schemas.microsoft.com/office/word/2010/wordprocessingShape" mc:Ignorable="w14 wp14">
+<w:numbering xmlns:wpc="http://schemas.microsoft.com/office/word/2010/wordprocessingCanvas" xmlns:mc="http://schemas.openxmlformats.org/markup-compatibility/2006" xmlns:o="urn:schemas-microsoft-com:office:office" xmlns:r="http://schemas.openxmlformats.org/officeDocument/2006/relationships" xmlns:m="http://schemas.openxmlformats.org/officeDocument/2006/math" xmlns:v="urn:schemas-microsoft-com:vml" xmlns:wp14="http://schemas.microsoft.com/office/word/2010/wordprocessingDrawing" xmlns:wp="http://schemas.openxmlformats.org/drawingml/2006/wordprocessingDrawing" xmlns:w10="urn:schemas-microsoft-com:office:word" xmlns:w="http://schemas.openxmlformats.org/wordprocessingml/2006/main" xmlns:w14="http://schemas.microsoft.com/office/word/2010/wordml" xmlns:wpg="http://schemas.microsoft.com/office/word/2010/wordprocessingGroup" xmlns:wpi="http://schemas.microsoft.com/office/word/2010/wordprocessingInk" xmlns:wne="http://schemas.microsoft.com/office/word/2006/wordml" xmlns:wps="http://schemas.microsoft.com/office/word/2010/wordprocessingShape" mc:Ignorable="w14 wp14">
   <w:abstractNum w:abstractNumId="0">
     <w:nsid w:val="18F24322"/>
     <w:multiLevelType w:val="multilevel"/>
@@ -980,7 +1121,7 @@
       </w:pPr>
     </w:pPrDefault>
   </w:docDefaults>
-  <w:latentStyles w:defLockedState="0" w:defUIPriority="99" w:defSemiHidden="1" w:defUnhideWhenUsed="1" w:defQFormat="0" w:count="276">
+  <w:latentStyles w:defLockedState="0" w:defUIPriority="99" w:defSemiHidden="1" w:defUnhideWhenUsed="1" w:defQFormat="0" w:count="267">
     <w:lsdException w:name="Normal" w:semiHidden="0" w:uiPriority="0" w:unhideWhenUsed="0" w:qFormat="1"/>
     <w:lsdException w:name="heading 1" w:semiHidden="0" w:uiPriority="9" w:unhideWhenUsed="0" w:qFormat="1"/>
     <w:lsdException w:name="heading 2" w:uiPriority="9" w:qFormat="1"/>
@@ -1165,7 +1306,7 @@
 </file>
 
 <file path=word/stylesWithEffects.xml><?xml version="1.0" encoding="utf-8"?>
-<w:styles xmlns:wpc="http://schemas.microsoft.com/office/word/2010/wordprocessingCanvas" xmlns:mo="http://schemas.microsoft.com/office/mac/office/2008/main" xmlns:mc="http://schemas.openxmlformats.org/markup-compatibility/2006" xmlns:mv="urn:schemas-microsoft-com:mac:vml" xmlns:o="urn:schemas-microsoft-com:office:office" xmlns:r="http://schemas.openxmlformats.org/officeDocument/2006/relationships" xmlns:m="http://schemas.openxmlformats.org/officeDocument/2006/math" xmlns:v="urn:schemas-microsoft-com:vml" xmlns:wp14="http://schemas.microsoft.com/office/word/2010/wordprocessingDrawing" xmlns:wp="http://schemas.openxmlformats.org/drawingml/2006/wordprocessingDrawing" xmlns:w10="urn:schemas-microsoft-com:office:word" xmlns:w="http://schemas.openxmlformats.org/wordprocessingml/2006/main" xmlns:w14="http://schemas.microsoft.com/office/word/2010/wordml" xmlns:wpg="http://schemas.microsoft.com/office/word/2010/wordprocessingGroup" xmlns:wpi="http://schemas.microsoft.com/office/word/2010/wordprocessingInk" xmlns:wne="http://schemas.microsoft.com/office/word/2006/wordml" xmlns:wps="http://schemas.microsoft.com/office/word/2010/wordprocessingShape" mc:Ignorable="w14 wp14">
+<w:styles xmlns:wpc="http://schemas.microsoft.com/office/word/2010/wordprocessingCanvas" xmlns:mc="http://schemas.openxmlformats.org/markup-compatibility/2006" xmlns:o="urn:schemas-microsoft-com:office:office" xmlns:r="http://schemas.openxmlformats.org/officeDocument/2006/relationships" xmlns:m="http://schemas.openxmlformats.org/officeDocument/2006/math" xmlns:v="urn:schemas-microsoft-com:vml" xmlns:wp14="http://schemas.microsoft.com/office/word/2010/wordprocessingDrawing" xmlns:wp="http://schemas.openxmlformats.org/drawingml/2006/wordprocessingDrawing" xmlns:w10="urn:schemas-microsoft-com:office:word" xmlns:w="http://schemas.openxmlformats.org/wordprocessingml/2006/main" xmlns:w14="http://schemas.microsoft.com/office/word/2010/wordml" xmlns:wpg="http://schemas.microsoft.com/office/word/2010/wordprocessingGroup" xmlns:wpi="http://schemas.microsoft.com/office/word/2010/wordprocessingInk" xmlns:wne="http://schemas.microsoft.com/office/word/2006/wordml" xmlns:wps="http://schemas.microsoft.com/office/word/2010/wordprocessingShape" mc:Ignorable="w14 wp14">
   <w:docDefaults>
     <w:rPrDefault>
       <w:rPr>
@@ -1181,7 +1322,7 @@
       </w:pPr>
     </w:pPrDefault>
   </w:docDefaults>
-  <w:latentStyles w:defLockedState="0" w:defUIPriority="99" w:defSemiHidden="1" w:defUnhideWhenUsed="1" w:defQFormat="0" w:count="276">
+  <w:latentStyles w:defLockedState="0" w:defUIPriority="99" w:defSemiHidden="1" w:defUnhideWhenUsed="1" w:defQFormat="0" w:count="267">
     <w:lsdException w:name="Normal" w:semiHidden="0" w:uiPriority="0" w:unhideWhenUsed="0" w:qFormat="1"/>
     <w:lsdException w:name="heading 1" w:semiHidden="0" w:uiPriority="9" w:unhideWhenUsed="0" w:qFormat="1"/>
     <w:lsdException w:name="heading 2" w:uiPriority="9" w:qFormat="1"/>

</xml_diff>